<commit_message>
updated PDF, Word, PPT files
</commit_message>
<xml_diff>
--- a/01/01_gyakorlat_internet_alapjai_tcp_ip.docx
+++ b/01/01_gyakorlat_internet_alapjai_tcp_ip.docx
@@ -16,63 +16,20 @@
           <w:sz w:val="32"/>
           <w:szCs w:val="32"/>
         </w:rPr>
-        <w:t xml:space="preserve">TCP/IP és Wireshark – </w:t>
+        <w:t>TCP/IP és Wireshark – Laborgyakorlat</w:t>
       </w:r>
-      <w:proofErr w:type="spellStart"/>
-      <w:r>
-        <w:rPr>
-          <w:sz w:val="32"/>
-          <w:szCs w:val="32"/>
-        </w:rPr>
-        <w:t>Laborgyakorlat</w:t>
-      </w:r>
-      <w:proofErr w:type="spellEnd"/>
     </w:p>
     <w:p>
       <w:pPr>
         <w:pStyle w:val="Heading2"/>
       </w:pPr>
       <w:r>
-        <w:t xml:space="preserve">1. IP </w:t>
+        <w:t>1. IP cím és hálózati interfészek vizsgálata</w:t>
       </w:r>
-      <w:proofErr w:type="spellStart"/>
-      <w:r>
-        <w:t>cím</w:t>
-      </w:r>
-      <w:proofErr w:type="spellEnd"/>
-      <w:r>
-        <w:t xml:space="preserve"> és </w:t>
-      </w:r>
-      <w:proofErr w:type="spellStart"/>
-      <w:r>
-        <w:t>hálózati</w:t>
-      </w:r>
-      <w:proofErr w:type="spellEnd"/>
-      <w:r>
-        <w:t xml:space="preserve"> </w:t>
-      </w:r>
-      <w:proofErr w:type="spellStart"/>
-      <w:r>
-        <w:t>interfészek</w:t>
-      </w:r>
-      <w:proofErr w:type="spellEnd"/>
-      <w:r>
-        <w:t xml:space="preserve"> </w:t>
-      </w:r>
-      <w:proofErr w:type="spellStart"/>
-      <w:r>
-        <w:t>vizsgálata</w:t>
-      </w:r>
-      <w:proofErr w:type="spellEnd"/>
     </w:p>
     <w:p>
-      <w:proofErr w:type="spellStart"/>
       <w:r>
-        <w:t>Parancsok</w:t>
-      </w:r>
-      <w:proofErr w:type="spellEnd"/>
-      <w:r>
-        <w:t>:</w:t>
+        <w:t>Parancsok:</w:t>
       </w:r>
     </w:p>
     <w:p>
@@ -82,120 +39,27 @@
     </w:p>
     <w:p>
       <w:r>
-        <w:t xml:space="preserve">- Linux/Mac: </w:t>
-      </w:r>
-      <w:proofErr w:type="spellStart"/>
-      <w:r>
-        <w:t>ip</w:t>
-      </w:r>
-      <w:proofErr w:type="spellEnd"/>
-      <w:r>
-        <w:t xml:space="preserve"> a, </w:t>
-      </w:r>
-      <w:proofErr w:type="spellStart"/>
-      <w:r>
-        <w:t>ifconfig</w:t>
-      </w:r>
-      <w:proofErr w:type="spellEnd"/>
-      <w:r>
-        <w:t>, ping</w:t>
-      </w:r>
-    </w:p>
-    <w:p>
-      <w:proofErr w:type="spellStart"/>
-      <w:r>
-        <w:t>Feladatok</w:t>
-      </w:r>
-      <w:proofErr w:type="spellEnd"/>
-      <w:r>
-        <w:t>:</w:t>
+        <w:t>- Linux/Mac: ip a, ifconfig, ping</w:t>
       </w:r>
     </w:p>
     <w:p>
       <w:r>
-        <w:t xml:space="preserve">1. </w:t>
-      </w:r>
-      <w:proofErr w:type="spellStart"/>
-      <w:r>
-        <w:t>Vizsgáld</w:t>
-      </w:r>
-      <w:proofErr w:type="spellEnd"/>
-      <w:r>
-        <w:t xml:space="preserve"> meg </w:t>
-      </w:r>
-      <w:proofErr w:type="spellStart"/>
-      <w:r>
-        <w:t>az</w:t>
-      </w:r>
-      <w:proofErr w:type="spellEnd"/>
-      <w:r>
-        <w:t xml:space="preserve"> IPv4/IPv6 </w:t>
-      </w:r>
-      <w:proofErr w:type="spellStart"/>
-      <w:r>
-        <w:t>címed</w:t>
-      </w:r>
-      <w:proofErr w:type="spellEnd"/>
-      <w:r>
-        <w:t>.</w:t>
+        <w:t>Feladatok:</w:t>
       </w:r>
     </w:p>
     <w:p>
       <w:r>
-        <w:t xml:space="preserve">2. </w:t>
-      </w:r>
-      <w:proofErr w:type="spellStart"/>
-      <w:r>
-        <w:t>Azonosítsd</w:t>
-      </w:r>
-      <w:proofErr w:type="spellEnd"/>
-      <w:r>
-        <w:t xml:space="preserve"> a gateway-t.</w:t>
+        <w:t>1. Vizsgáld meg az IPv4/IPv6 címed.</w:t>
       </w:r>
     </w:p>
     <w:p>
       <w:r>
-        <w:t xml:space="preserve">3. </w:t>
+        <w:t>2. Azonosítsd a gateway-t.</w:t>
       </w:r>
-      <w:proofErr w:type="spellStart"/>
+    </w:p>
+    <w:p>
       <w:r>
-        <w:t>Pingeld</w:t>
-      </w:r>
-      <w:proofErr w:type="spellEnd"/>
-      <w:r>
-        <w:t xml:space="preserve"> a </w:t>
-      </w:r>
-      <w:proofErr w:type="spellStart"/>
-      <w:r>
-        <w:t>routert</w:t>
-      </w:r>
-      <w:proofErr w:type="spellEnd"/>
-      <w:r>
-        <w:t xml:space="preserve"> és </w:t>
-      </w:r>
-      <w:proofErr w:type="spellStart"/>
-      <w:r>
-        <w:t>egy</w:t>
-      </w:r>
-      <w:proofErr w:type="spellEnd"/>
-      <w:r>
-        <w:t xml:space="preserve"> </w:t>
-      </w:r>
-      <w:proofErr w:type="spellStart"/>
-      <w:r>
-        <w:t>külső</w:t>
-      </w:r>
-      <w:proofErr w:type="spellEnd"/>
-      <w:r>
-        <w:t xml:space="preserve"> </w:t>
-      </w:r>
-      <w:proofErr w:type="spellStart"/>
-      <w:r>
-        <w:t>címet</w:t>
-      </w:r>
-      <w:proofErr w:type="spellEnd"/>
-      <w:r>
-        <w:t xml:space="preserve"> (8.8.8.8).</w:t>
+        <w:t>3. Pingeld a routert és egy külső címet (8.8.8.8).</w:t>
       </w:r>
     </w:p>
     <w:p>
@@ -208,33 +72,18 @@
         <w:pStyle w:val="Heading2"/>
       </w:pPr>
       <w:r>
-        <w:t xml:space="preserve">2. DNS </w:t>
-      </w:r>
-      <w:proofErr w:type="spellStart"/>
-      <w:r>
-        <w:t>vizsgálata</w:t>
-      </w:r>
-      <w:proofErr w:type="spellEnd"/>
-    </w:p>
-    <w:p>
-      <w:proofErr w:type="spellStart"/>
-      <w:r>
-        <w:t>Parancsok</w:t>
-      </w:r>
-      <w:proofErr w:type="spellEnd"/>
-      <w:r>
-        <w:t>:</w:t>
+        <w:t>2. DNS vizsgálata</w:t>
       </w:r>
     </w:p>
     <w:p>
       <w:r>
-        <w:t xml:space="preserve">- Windows: </w:t>
+        <w:t>Parancsok:</w:t>
       </w:r>
-      <w:proofErr w:type="spellStart"/>
+    </w:p>
+    <w:p>
       <w:r>
-        <w:t>nslookup</w:t>
+        <w:t>- Windows: nslookup</w:t>
       </w:r>
-      <w:proofErr w:type="spellEnd"/>
     </w:p>
     <w:p>
       <w:r>
@@ -242,13 +91,8 @@
       </w:r>
     </w:p>
     <w:p>
-      <w:proofErr w:type="spellStart"/>
       <w:r>
-        <w:t>Feladatok</w:t>
-      </w:r>
-      <w:proofErr w:type="spellEnd"/>
-      <w:r>
-        <w:t>:</w:t>
+        <w:t>Feladatok:</w:t>
       </w:r>
     </w:p>
     <w:p>
@@ -258,13 +102,8 @@
       <w:r>
         <w:t xml:space="preserve">Windows: </w:t>
       </w:r>
-      <w:proofErr w:type="spellStart"/>
       <w:r>
-        <w:t>nslookup</w:t>
-      </w:r>
-      <w:proofErr w:type="spellEnd"/>
-      <w:r>
-        <w:t xml:space="preserve"> www.google.com</w:t>
+        <w:t>nslookup www.google.com</w:t>
       </w:r>
     </w:p>
     <w:p>
@@ -280,69 +119,11 @@
     </w:p>
     <w:p>
       <w:r>
-        <w:t xml:space="preserve">3. </w:t>
+        <w:t>3. Vizsgáld</w:t>
       </w:r>
-      <w:proofErr w:type="spellStart"/>
       <w:r>
-        <w:t>Vizsgáld</w:t>
+        <w:t xml:space="preserve"> a parancs kimenetét, hogy milyen információkat ad vissza</w:t>
       </w:r>
-      <w:proofErr w:type="spellEnd"/>
-      <w:r>
-        <w:t xml:space="preserve"> a </w:t>
-      </w:r>
-      <w:proofErr w:type="spellStart"/>
-      <w:r>
-        <w:t>parancs</w:t>
-      </w:r>
-      <w:proofErr w:type="spellEnd"/>
-      <w:r>
-        <w:t xml:space="preserve"> </w:t>
-      </w:r>
-      <w:proofErr w:type="spellStart"/>
-      <w:r>
-        <w:t>kimenetét</w:t>
-      </w:r>
-      <w:proofErr w:type="spellEnd"/>
-      <w:r>
-        <w:t xml:space="preserve">, </w:t>
-      </w:r>
-      <w:proofErr w:type="spellStart"/>
-      <w:r>
-        <w:t>hogy</w:t>
-      </w:r>
-      <w:proofErr w:type="spellEnd"/>
-      <w:r>
-        <w:t xml:space="preserve"> </w:t>
-      </w:r>
-      <w:proofErr w:type="spellStart"/>
-      <w:r>
-        <w:t>milyen</w:t>
-      </w:r>
-      <w:proofErr w:type="spellEnd"/>
-      <w:r>
-        <w:t xml:space="preserve"> </w:t>
-      </w:r>
-      <w:proofErr w:type="spellStart"/>
-      <w:r>
-        <w:t>információkat</w:t>
-      </w:r>
-      <w:proofErr w:type="spellEnd"/>
-      <w:r>
-        <w:t xml:space="preserve"> </w:t>
-      </w:r>
-      <w:proofErr w:type="spellStart"/>
-      <w:r>
-        <w:t>ad</w:t>
-      </w:r>
-      <w:proofErr w:type="spellEnd"/>
-      <w:r>
-        <w:t xml:space="preserve"> </w:t>
-      </w:r>
-      <w:proofErr w:type="spellStart"/>
-      <w:r>
-        <w:t>vissza</w:t>
-      </w:r>
-      <w:proofErr w:type="spellEnd"/>
       <w:r>
         <w:t>.</w:t>
       </w:r>
@@ -361,24 +142,14 @@
       </w:r>
     </w:p>
     <w:p>
-      <w:proofErr w:type="spellStart"/>
       <w:r>
-        <w:t>Parancsok</w:t>
-      </w:r>
-      <w:proofErr w:type="spellEnd"/>
-      <w:r>
-        <w:t>:</w:t>
+        <w:t>Parancsok:</w:t>
       </w:r>
     </w:p>
     <w:p>
       <w:r>
-        <w:t xml:space="preserve">- Windows: </w:t>
+        <w:t>- Windows: tracert</w:t>
       </w:r>
-      <w:proofErr w:type="spellStart"/>
-      <w:r>
-        <w:t>tracert</w:t>
-      </w:r>
-      <w:proofErr w:type="spellEnd"/>
     </w:p>
     <w:p>
       <w:r>
@@ -386,145 +157,18 @@
       </w:r>
     </w:p>
     <w:p>
-      <w:proofErr w:type="spellStart"/>
       <w:r>
-        <w:t>Feladat</w:t>
-      </w:r>
-      <w:proofErr w:type="spellEnd"/>
-      <w:r>
-        <w:t>:</w:t>
+        <w:t>Feladat:</w:t>
       </w:r>
     </w:p>
     <w:p>
-      <w:proofErr w:type="spellStart"/>
       <w:r>
-        <w:t>Futtasd</w:t>
-      </w:r>
-      <w:proofErr w:type="spellEnd"/>
-      <w:r>
-        <w:t xml:space="preserve"> a traceroute-</w:t>
-      </w:r>
-      <w:proofErr w:type="spellStart"/>
-      <w:r>
-        <w:t>ot</w:t>
-      </w:r>
-      <w:proofErr w:type="spellEnd"/>
-      <w:r>
-        <w:t xml:space="preserve"> </w:t>
-      </w:r>
-      <w:proofErr w:type="spellStart"/>
-      <w:r>
-        <w:t>egy</w:t>
-      </w:r>
-      <w:proofErr w:type="spellEnd"/>
-      <w:r>
-        <w:t xml:space="preserve"> </w:t>
-      </w:r>
-      <w:proofErr w:type="spellStart"/>
-      <w:r>
-        <w:t>tetszőleges</w:t>
-      </w:r>
-      <w:proofErr w:type="spellEnd"/>
-      <w:r>
-        <w:t xml:space="preserve"> </w:t>
-      </w:r>
-      <w:proofErr w:type="spellStart"/>
-      <w:r>
-        <w:t>weboldalra</w:t>
-      </w:r>
-      <w:proofErr w:type="spellEnd"/>
-      <w:r>
-        <w:t xml:space="preserve">, és </w:t>
-      </w:r>
-      <w:proofErr w:type="spellStart"/>
-      <w:r>
-        <w:t>figyeld</w:t>
-      </w:r>
-      <w:proofErr w:type="spellEnd"/>
-      <w:r>
-        <w:t xml:space="preserve"> meg </w:t>
-      </w:r>
-      <w:proofErr w:type="spellStart"/>
-      <w:r>
-        <w:t>az</w:t>
-      </w:r>
-      <w:proofErr w:type="spellEnd"/>
-      <w:r>
-        <w:t xml:space="preserve"> </w:t>
-      </w:r>
-      <w:proofErr w:type="spellStart"/>
-      <w:r>
-        <w:t>útvonalat</w:t>
-      </w:r>
-      <w:proofErr w:type="spellEnd"/>
-      <w:r>
-        <w:t>.</w:t>
+        <w:t>Futtasd a traceroute-ot egy tetszőleges weboldalra, és figyeld meg az útvonalat.</w:t>
       </w:r>
     </w:p>
     <w:p>
-      <w:proofErr w:type="spellStart"/>
       <w:r>
-        <w:t>Megjegyzés</w:t>
-      </w:r>
-      <w:proofErr w:type="spellEnd"/>
-      <w:r>
-        <w:t xml:space="preserve">: </w:t>
-      </w:r>
-      <w:proofErr w:type="spellStart"/>
-      <w:r>
-        <w:t>Bizonyos</w:t>
-      </w:r>
-      <w:proofErr w:type="spellEnd"/>
-      <w:r>
-        <w:t xml:space="preserve"> </w:t>
-      </w:r>
-      <w:proofErr w:type="spellStart"/>
-      <w:r>
-        <w:t>tűzfalak</w:t>
-      </w:r>
-      <w:proofErr w:type="spellEnd"/>
-      <w:r>
-        <w:t xml:space="preserve"> (</w:t>
-      </w:r>
-      <w:proofErr w:type="spellStart"/>
-      <w:r>
-        <w:t>routerek</w:t>
-      </w:r>
-      <w:proofErr w:type="spellEnd"/>
-      <w:r>
-        <w:t xml:space="preserve">) </w:t>
-      </w:r>
-      <w:proofErr w:type="spellStart"/>
-      <w:r>
-        <w:t>nem</w:t>
-      </w:r>
-      <w:proofErr w:type="spellEnd"/>
-      <w:r>
-        <w:t xml:space="preserve"> </w:t>
-      </w:r>
-      <w:proofErr w:type="spellStart"/>
-      <w:r>
-        <w:t>engedik</w:t>
-      </w:r>
-      <w:proofErr w:type="spellEnd"/>
-      <w:r>
-        <w:t xml:space="preserve"> </w:t>
-      </w:r>
-      <w:proofErr w:type="spellStart"/>
-      <w:r>
-        <w:t>az</w:t>
-      </w:r>
-      <w:proofErr w:type="spellEnd"/>
-      <w:r>
-        <w:t xml:space="preserve"> ICMP </w:t>
-      </w:r>
-      <w:proofErr w:type="spellStart"/>
-      <w:r>
-        <w:t>protokollt</w:t>
-      </w:r>
-      <w:proofErr w:type="spellEnd"/>
-      <w:r>
-        <w:t>.</w:t>
+        <w:t>Megjegyzés: Bizonyos tűzfalak (routerek) nem engedik az ICMP protokollt.</w:t>
       </w:r>
     </w:p>
     <w:p>
@@ -548,109 +192,42 @@
       </w:pPr>
       <w:r>
         <w:lastRenderedPageBreak/>
-        <w:t xml:space="preserve">4. HTTP </w:t>
+        <w:t>4. HTTP kérés vizsgálata böngészővel</w:t>
       </w:r>
-      <w:proofErr w:type="spellStart"/>
       <w:r>
-        <w:t>kérés</w:t>
-      </w:r>
-      <w:proofErr w:type="spellEnd"/>
-      <w:r>
-        <w:t xml:space="preserve"> </w:t>
-      </w:r>
-      <w:proofErr w:type="spellStart"/>
-      <w:r>
-        <w:t>vizsgálata</w:t>
-      </w:r>
-      <w:proofErr w:type="spellEnd"/>
-      <w:r>
-        <w:t xml:space="preserve"> </w:t>
-      </w:r>
-      <w:proofErr w:type="spellStart"/>
-      <w:r>
-        <w:t>böngészővel</w:t>
-      </w:r>
-      <w:proofErr w:type="spellEnd"/>
-      <w:r>
-        <w:t xml:space="preserve"> (</w:t>
-      </w:r>
-      <w:proofErr w:type="spellStart"/>
-      <w:r>
-        <w:t>DevTools</w:t>
-      </w:r>
-      <w:proofErr w:type="spellEnd"/>
-      <w:r>
-        <w:t>)</w:t>
-      </w:r>
-    </w:p>
-    <w:p>
-      <w:proofErr w:type="spellStart"/>
-      <w:r>
-        <w:t>Eszköz</w:t>
-      </w:r>
-      <w:proofErr w:type="spellEnd"/>
-      <w:r>
-        <w:t xml:space="preserve">: </w:t>
-      </w:r>
-      <w:proofErr w:type="spellStart"/>
-      <w:r>
-        <w:t>DevTools</w:t>
-      </w:r>
-      <w:proofErr w:type="spellEnd"/>
-      <w:r>
-        <w:t xml:space="preserve"> → Network</w:t>
-      </w:r>
-    </w:p>
-    <w:p>
-      <w:proofErr w:type="spellStart"/>
-      <w:r>
-        <w:t>Feladatok</w:t>
-      </w:r>
-      <w:proofErr w:type="spellEnd"/>
-      <w:r>
-        <w:t>:</w:t>
+        <w:t xml:space="preserve"> (DevTools)</w:t>
       </w:r>
     </w:p>
     <w:p>
       <w:r>
-        <w:t xml:space="preserve">1. </w:t>
+        <w:t>Eszköz: DevTools → Network</w:t>
       </w:r>
-      <w:proofErr w:type="spellStart"/>
       <w:r>
-        <w:t>Nyis</w:t>
+        <w:t xml:space="preserve">       (DevTools megnyitása F12-vel)</w:t>
+      </w:r>
+    </w:p>
+    <w:p>
+      <w:r>
+        <w:t>Feladatok:</w:t>
+      </w:r>
+    </w:p>
+    <w:p>
+      <w:r>
+        <w:t>1. Nyis</w:t>
       </w:r>
       <w:r>
         <w:t>s</w:t>
       </w:r>
-      <w:proofErr w:type="spellEnd"/>
       <w:r>
         <w:t xml:space="preserve"> meg </w:t>
       </w:r>
-      <w:proofErr w:type="spellStart"/>
       <w:r>
-        <w:t>egy</w:t>
-      </w:r>
-      <w:proofErr w:type="spellEnd"/>
-      <w:r>
-        <w:t xml:space="preserve"> </w:t>
-      </w:r>
-      <w:proofErr w:type="spellStart"/>
-      <w:r>
-        <w:t>weboldalt</w:t>
-      </w:r>
-      <w:proofErr w:type="spellEnd"/>
-      <w:r>
-        <w:t xml:space="preserve">. </w:t>
+        <w:t xml:space="preserve">egy weboldalt. </w:t>
       </w:r>
     </w:p>
     <w:p>
-      <w:proofErr w:type="spellStart"/>
       <w:r>
-        <w:t>Például</w:t>
-      </w:r>
-      <w:proofErr w:type="spellEnd"/>
-      <w:r>
-        <w:t xml:space="preserve">: </w:t>
+        <w:t xml:space="preserve">Például: </w:t>
       </w:r>
       <w:hyperlink r:id="rId6" w:history="1">
         <w:r>
@@ -663,73 +240,18 @@
     </w:p>
     <w:p>
       <w:r>
-        <w:t xml:space="preserve">2. </w:t>
+        <w:t>2. Vizsgáld</w:t>
       </w:r>
-      <w:proofErr w:type="spellStart"/>
       <w:r>
-        <w:t>Vizsgáld</w:t>
+        <w:t xml:space="preserve"> meg a HTTP kéréseket és válaszokat</w:t>
       </w:r>
-      <w:proofErr w:type="spellEnd"/>
-      <w:r>
-        <w:t xml:space="preserve"> meg a HTTP </w:t>
-      </w:r>
-      <w:proofErr w:type="spellStart"/>
-      <w:r>
-        <w:t>kéréseket</w:t>
-      </w:r>
-      <w:proofErr w:type="spellEnd"/>
-      <w:r>
-        <w:t xml:space="preserve"> és </w:t>
-      </w:r>
-      <w:proofErr w:type="spellStart"/>
-      <w:r>
-        <w:t>válaszokat</w:t>
-      </w:r>
-      <w:proofErr w:type="spellEnd"/>
       <w:r>
         <w:t>.</w:t>
       </w:r>
     </w:p>
     <w:p>
-      <w:proofErr w:type="spellStart"/>
       <w:r>
-        <w:t>Megjegyzés</w:t>
-      </w:r>
-      <w:proofErr w:type="spellEnd"/>
-      <w:r>
-        <w:t xml:space="preserve">: a HTTP </w:t>
-      </w:r>
-      <w:proofErr w:type="spellStart"/>
-      <w:r>
-        <w:t>protokollt</w:t>
-      </w:r>
-      <w:proofErr w:type="spellEnd"/>
-      <w:r>
-        <w:t xml:space="preserve"> </w:t>
-      </w:r>
-      <w:proofErr w:type="spellStart"/>
-      <w:r>
-        <w:t>később</w:t>
-      </w:r>
-      <w:proofErr w:type="spellEnd"/>
-      <w:r>
-        <w:t xml:space="preserve"> </w:t>
-      </w:r>
-      <w:proofErr w:type="spellStart"/>
-      <w:r>
-        <w:t>részletesen</w:t>
-      </w:r>
-      <w:proofErr w:type="spellEnd"/>
-      <w:r>
-        <w:t xml:space="preserve"> </w:t>
-      </w:r>
-      <w:proofErr w:type="spellStart"/>
-      <w:r>
-        <w:t>vizsgáljuk</w:t>
-      </w:r>
-      <w:proofErr w:type="spellEnd"/>
-      <w:r>
-        <w:t>.</w:t>
+        <w:t>Megjegyzés: a HTTP protokollt később részletesen vizsgáljuk.</w:t>
       </w:r>
     </w:p>
     <w:p/>
@@ -743,115 +265,17 @@
         <w:pStyle w:val="Heading2"/>
       </w:pPr>
       <w:r>
-        <w:t xml:space="preserve">5. HTTP </w:t>
-      </w:r>
-      <w:proofErr w:type="spellStart"/>
-      <w:r>
-        <w:t>kérés</w:t>
-      </w:r>
-      <w:proofErr w:type="spellEnd"/>
-      <w:r>
-        <w:t xml:space="preserve"> </w:t>
-      </w:r>
-      <w:proofErr w:type="spellStart"/>
-      <w:r>
-        <w:t>kézzel</w:t>
-      </w:r>
-      <w:proofErr w:type="spellEnd"/>
-      <w:r>
-        <w:t xml:space="preserve"> (</w:t>
-      </w:r>
-      <w:proofErr w:type="spellStart"/>
-      <w:r>
-        <w:t>Netcat</w:t>
-      </w:r>
-      <w:proofErr w:type="spellEnd"/>
-      <w:r>
-        <w:t>)</w:t>
+        <w:t>5. HTTP kérés kézzel (Netcat)</w:t>
       </w:r>
     </w:p>
     <w:p>
-      <w:proofErr w:type="spellStart"/>
       <w:r>
-        <w:t>Megjegyzés</w:t>
-      </w:r>
-      <w:proofErr w:type="spellEnd"/>
-      <w:r>
-        <w:t xml:space="preserve">: Windows-on </w:t>
-      </w:r>
-      <w:proofErr w:type="spellStart"/>
-      <w:r>
-        <w:t>alapban</w:t>
-      </w:r>
-      <w:proofErr w:type="spellEnd"/>
-      <w:r>
-        <w:t xml:space="preserve"> </w:t>
-      </w:r>
-      <w:proofErr w:type="spellStart"/>
-      <w:r>
-        <w:t>nincs</w:t>
-      </w:r>
-      <w:proofErr w:type="spellEnd"/>
-      <w:r>
-        <w:t xml:space="preserve"> </w:t>
-      </w:r>
-      <w:proofErr w:type="spellStart"/>
-      <w:r>
-        <w:t>netcat</w:t>
-      </w:r>
-      <w:proofErr w:type="spellEnd"/>
-      <w:r>
-        <w:t>, Linux Bash-ben van. Windows-</w:t>
-      </w:r>
-      <w:proofErr w:type="spellStart"/>
-      <w:r>
-        <w:t>ra</w:t>
-      </w:r>
-      <w:proofErr w:type="spellEnd"/>
-      <w:r>
-        <w:t xml:space="preserve"> </w:t>
-      </w:r>
-      <w:proofErr w:type="spellStart"/>
-      <w:r>
-        <w:t>külön</w:t>
-      </w:r>
-      <w:proofErr w:type="spellEnd"/>
-      <w:r>
-        <w:t xml:space="preserve"> </w:t>
-      </w:r>
-      <w:proofErr w:type="spellStart"/>
-      <w:r>
-        <w:t>kell</w:t>
-      </w:r>
-      <w:proofErr w:type="spellEnd"/>
-      <w:r>
-        <w:t xml:space="preserve"> </w:t>
-      </w:r>
-      <w:proofErr w:type="spellStart"/>
-      <w:r>
-        <w:t>telepíteni</w:t>
-      </w:r>
-      <w:proofErr w:type="spellEnd"/>
-      <w:r>
-        <w:t>.</w:t>
+        <w:t>Megjegyzés: Windows-on alapban nincs netcat, Linux Bash-ben van. Windows-ra külön kell telepíteni.</w:t>
       </w:r>
     </w:p>
     <w:p>
-      <w:proofErr w:type="spellStart"/>
       <w:r>
-        <w:t>Parancs</w:t>
-      </w:r>
-      <w:proofErr w:type="spellEnd"/>
-      <w:r>
-        <w:t xml:space="preserve">: </w:t>
-      </w:r>
-      <w:proofErr w:type="spellStart"/>
-      <w:r>
-        <w:t>nc</w:t>
-      </w:r>
-      <w:proofErr w:type="spellEnd"/>
-      <w:r>
-        <w:t xml:space="preserve"> </w:t>
+        <w:t xml:space="preserve">Parancs: nc </w:t>
       </w:r>
       <w:r>
         <w:t>httpbin.org</w:t>
@@ -861,39 +285,13 @@
       </w:r>
     </w:p>
     <w:p>
-      <w:proofErr w:type="spellStart"/>
       <w:r>
-        <w:t>Feladat</w:t>
-      </w:r>
-      <w:proofErr w:type="spellEnd"/>
-      <w:r>
-        <w:t>:</w:t>
+        <w:t>Feladat:</w:t>
       </w:r>
     </w:p>
     <w:p>
-      <w:proofErr w:type="spellStart"/>
       <w:r>
-        <w:t>Küldj</w:t>
-      </w:r>
-      <w:proofErr w:type="spellEnd"/>
-      <w:r>
-        <w:t xml:space="preserve"> </w:t>
-      </w:r>
-      <w:proofErr w:type="spellStart"/>
-      <w:r>
-        <w:t>kézzel</w:t>
-      </w:r>
-      <w:proofErr w:type="spellEnd"/>
-      <w:r>
-        <w:t xml:space="preserve"> GET </w:t>
-      </w:r>
-      <w:proofErr w:type="spellStart"/>
-      <w:r>
-        <w:t>kérést</w:t>
-      </w:r>
-      <w:proofErr w:type="spellEnd"/>
-      <w:r>
-        <w:t>:</w:t>
+        <w:t>Küldj kézzel GET kérést:</w:t>
       </w:r>
     </w:p>
     <w:p>
@@ -948,15 +346,7 @@
     <w:p>
       <w:r>
         <w:lastRenderedPageBreak/>
-        <w:t xml:space="preserve">Wireshark </w:t>
-      </w:r>
-      <w:proofErr w:type="spellStart"/>
-      <w:r>
-        <w:t>letöltése</w:t>
-      </w:r>
-      <w:proofErr w:type="spellEnd"/>
-      <w:r>
-        <w:t xml:space="preserve">: </w:t>
+        <w:t xml:space="preserve">Wireshark letöltése: </w:t>
       </w:r>
       <w:hyperlink r:id="rId7" w:history="1">
         <w:r>
@@ -972,118 +362,33 @@
         <w:pStyle w:val="Heading2"/>
       </w:pPr>
       <w:r>
-        <w:t xml:space="preserve">6. Wireshark – </w:t>
-      </w:r>
-      <w:proofErr w:type="spellStart"/>
-      <w:r>
-        <w:t>alap</w:t>
-      </w:r>
-      <w:proofErr w:type="spellEnd"/>
-      <w:r>
-        <w:t xml:space="preserve"> capture</w:t>
-      </w:r>
-    </w:p>
-    <w:p>
-      <w:proofErr w:type="spellStart"/>
-      <w:r>
-        <w:t>Feladat</w:t>
-      </w:r>
-      <w:proofErr w:type="spellEnd"/>
-      <w:r>
-        <w:t>:</w:t>
+        <w:t>6. Wireshark – alap capture</w:t>
       </w:r>
     </w:p>
     <w:p>
       <w:r>
-        <w:t xml:space="preserve">1. </w:t>
-      </w:r>
-      <w:proofErr w:type="spellStart"/>
-      <w:r>
-        <w:t>Indíts</w:t>
-      </w:r>
-      <w:proofErr w:type="spellEnd"/>
-      <w:r>
-        <w:t xml:space="preserve"> </w:t>
-      </w:r>
-      <w:proofErr w:type="spellStart"/>
-      <w:r>
-        <w:t>egy</w:t>
-      </w:r>
-      <w:proofErr w:type="spellEnd"/>
-      <w:r>
-        <w:t xml:space="preserve"> capture-t.</w:t>
+        <w:t>Feladat:</w:t>
       </w:r>
     </w:p>
     <w:p>
       <w:r>
-        <w:t xml:space="preserve">2. </w:t>
-      </w:r>
-      <w:proofErr w:type="spellStart"/>
-      <w:r>
-        <w:t>Figyeld</w:t>
-      </w:r>
-      <w:proofErr w:type="spellEnd"/>
-      <w:r>
-        <w:t xml:space="preserve"> meg </w:t>
-      </w:r>
-      <w:proofErr w:type="spellStart"/>
-      <w:r>
-        <w:t>az</w:t>
-      </w:r>
-      <w:proofErr w:type="spellEnd"/>
-      <w:r>
-        <w:t xml:space="preserve"> DNS, TCP</w:t>
-      </w:r>
-      <w:r>
-        <w:t xml:space="preserve"> és </w:t>
-      </w:r>
-      <w:proofErr w:type="spellStart"/>
-      <w:r>
-        <w:t>egyéb</w:t>
-      </w:r>
-      <w:proofErr w:type="spellEnd"/>
-      <w:r>
-        <w:t xml:space="preserve"> </w:t>
-      </w:r>
-      <w:proofErr w:type="spellStart"/>
-      <w:r>
-        <w:t>forgalmat</w:t>
-      </w:r>
-      <w:proofErr w:type="spellEnd"/>
-      <w:r>
-        <w:t xml:space="preserve"> </w:t>
-      </w:r>
-      <w:proofErr w:type="spellStart"/>
-      <w:r>
-        <w:t>forgalmat</w:t>
-      </w:r>
-      <w:proofErr w:type="spellEnd"/>
-      <w:r>
-        <w:t>.</w:t>
+        <w:t>1. Indíts egy capture-t.</w:t>
       </w:r>
     </w:p>
     <w:p>
       <w:r>
-        <w:t xml:space="preserve">3. </w:t>
-      </w:r>
-      <w:proofErr w:type="spellStart"/>
-      <w:r>
-        <w:t>K</w:t>
+        <w:t>2. Figyeld meg az DNS, TCP</w:t>
       </w:r>
       <w:r>
-        <w:t>eresd</w:t>
+        <w:t xml:space="preserve"> és egyéb forgalmat</w:t>
       </w:r>
-      <w:proofErr w:type="spellEnd"/>
       <w:r>
-        <w:t xml:space="preserve"> meg a SYN → SYN/ACK → ACK </w:t>
+        <w:t xml:space="preserve"> forgalmat.</w:t>
       </w:r>
-      <w:proofErr w:type="spellStart"/>
+    </w:p>
+    <w:p>
       <w:r>
-        <w:t>csomagokat</w:t>
-      </w:r>
-      <w:proofErr w:type="spellEnd"/>
-      <w:r>
-        <w:t>.</w:t>
+        <w:t>3. Keresd meg a SYN → SYN/ACK → ACK csomagokat.</w:t>
       </w:r>
     </w:p>
     <w:p/>
@@ -1092,85 +397,22 @@
         <w:pStyle w:val="Heading2"/>
       </w:pPr>
       <w:r>
-        <w:t>7</w:t>
+        <w:t>7. DNS lekérés Wiresharkban</w:t>
       </w:r>
-      <w:r>
-        <w:t xml:space="preserve">. DNS </w:t>
-      </w:r>
-      <w:proofErr w:type="spellStart"/>
-      <w:r>
-        <w:t>lekérés</w:t>
-      </w:r>
-      <w:proofErr w:type="spellEnd"/>
-      <w:r>
-        <w:t xml:space="preserve"> </w:t>
-      </w:r>
-      <w:proofErr w:type="spellStart"/>
-      <w:r>
-        <w:t>Wiresharkban</w:t>
-      </w:r>
-      <w:proofErr w:type="spellEnd"/>
     </w:p>
     <w:p>
       <w:r>
-        <w:t xml:space="preserve">Filter: </w:t>
-      </w:r>
-      <w:proofErr w:type="spellStart"/>
-      <w:r>
-        <w:t>dns</w:t>
-      </w:r>
-      <w:proofErr w:type="spellEnd"/>
-    </w:p>
-    <w:p>
-      <w:proofErr w:type="spellStart"/>
-      <w:r>
-        <w:t>Feladat</w:t>
-      </w:r>
-      <w:proofErr w:type="spellEnd"/>
-      <w:r>
-        <w:t>:</w:t>
+        <w:t>Filter: dns</w:t>
       </w:r>
     </w:p>
     <w:p>
-      <w:proofErr w:type="spellStart"/>
       <w:r>
-        <w:t>Nyisd</w:t>
+        <w:t>Feladat:</w:t>
       </w:r>
-      <w:proofErr w:type="spellEnd"/>
+    </w:p>
+    <w:p>
       <w:r>
-        <w:t xml:space="preserve"> meg a bing.com-</w:t>
-      </w:r>
-      <w:proofErr w:type="spellStart"/>
-      <w:r>
-        <w:t>ot</w:t>
-      </w:r>
-      <w:proofErr w:type="spellEnd"/>
-      <w:r>
-        <w:t xml:space="preserve"> és </w:t>
-      </w:r>
-      <w:proofErr w:type="spellStart"/>
-      <w:r>
-        <w:t>figyeld</w:t>
-      </w:r>
-      <w:proofErr w:type="spellEnd"/>
-      <w:r>
-        <w:t xml:space="preserve"> meg a DNS </w:t>
-      </w:r>
-      <w:proofErr w:type="spellStart"/>
-      <w:r>
-        <w:t>kérés-válasz</w:t>
-      </w:r>
-      <w:proofErr w:type="spellEnd"/>
-      <w:r>
-        <w:t xml:space="preserve"> </w:t>
-      </w:r>
-      <w:proofErr w:type="spellStart"/>
-      <w:r>
-        <w:t>párt</w:t>
-      </w:r>
-      <w:proofErr w:type="spellEnd"/>
-      <w:r>
-        <w:t>.</w:t>
+        <w:t>Nyisd meg a bing.com-ot és figyeld meg a DNS kérés-válasz párt.</w:t>
       </w:r>
     </w:p>
     <w:p/>
@@ -1179,24 +421,66 @@
         <w:pStyle w:val="Heading2"/>
       </w:pPr>
       <w:r>
-        <w:t>8</w:t>
+        <w:t>8. HTTP forgalom Wiresharkban</w:t>
+      </w:r>
+    </w:p>
+    <w:p>
+      <w:r>
+        <w:t>Feladat:</w:t>
+      </w:r>
+    </w:p>
+    <w:p>
+      <w:r>
+        <w:t>Nyis</w:t>
       </w:r>
       <w:r>
-        <w:t xml:space="preserve">. HTTP </w:t>
+        <w:t xml:space="preserve">s meg egy </w:t>
       </w:r>
-      <w:proofErr w:type="spellStart"/>
       <w:r>
-        <w:t>forgalom</w:t>
+        <w:t xml:space="preserve">HTTP protokollt támogató </w:t>
       </w:r>
-      <w:proofErr w:type="spellEnd"/>
       <w:r>
-        <w:t xml:space="preserve"> </w:t>
+        <w:t>web</w:t>
       </w:r>
-      <w:proofErr w:type="spellStart"/>
       <w:r>
-        <w:t>Wiresharkban</w:t>
+        <w:t>oldalt</w:t>
       </w:r>
-      <w:proofErr w:type="spellEnd"/>
+      <w:r>
+        <w:t xml:space="preserve">. </w:t>
+      </w:r>
+    </w:p>
+    <w:p>
+      <w:r>
+        <w:t xml:space="preserve">Például: </w:t>
+      </w:r>
+      <w:hyperlink r:id="rId8" w:history="1">
+        <w:r>
+          <w:rPr>
+            <w:rStyle w:val="Hyperlink"/>
+          </w:rPr>
+          <w:t>http://weblab</w:t>
+        </w:r>
+        <w:r>
+          <w:rPr>
+            <w:rStyle w:val="Hyperlink"/>
+          </w:rPr>
+          <w:t>o</w:t>
+        </w:r>
+        <w:r>
+          <w:rPr>
+            <w:rStyle w:val="Hyperlink"/>
+          </w:rPr>
+          <w:t>r.hu</w:t>
+        </w:r>
+      </w:hyperlink>
+    </w:p>
+    <w:p>
+      <w:r>
+        <w:t>V</w:t>
+      </w:r>
+      <w:r>
+        <w:t>izsgáld meg a HTTP kérést és választ.</w:t>
+      </w:r>
     </w:p>
     <w:p>
       <w:r>
@@ -1204,292 +488,24 @@
       </w:r>
     </w:p>
     <w:p>
-      <w:proofErr w:type="spellStart"/>
       <w:r>
-        <w:t>Feladat</w:t>
+        <w:t>Keresd meg a SYN → SYN/ACK → ACK csomagokat</w:t>
       </w:r>
-      <w:proofErr w:type="spellEnd"/>
-      <w:r>
-        <w:t>:</w:t>
-      </w:r>
-    </w:p>
-    <w:p>
-      <w:proofErr w:type="spellStart"/>
-      <w:r>
-        <w:t>Nyis</w:t>
-      </w:r>
-      <w:r>
-        <w:t>s</w:t>
-      </w:r>
-      <w:proofErr w:type="spellEnd"/>
-      <w:r>
-        <w:t xml:space="preserve"> meg </w:t>
-      </w:r>
-      <w:proofErr w:type="spellStart"/>
-      <w:r>
-        <w:t>egy</w:t>
-      </w:r>
-      <w:proofErr w:type="spellEnd"/>
-      <w:r>
-        <w:t xml:space="preserve"> </w:t>
-      </w:r>
-      <w:r>
-        <w:t xml:space="preserve">HTTP </w:t>
-      </w:r>
-      <w:proofErr w:type="spellStart"/>
-      <w:r>
-        <w:t>protokollt</w:t>
-      </w:r>
-      <w:proofErr w:type="spellEnd"/>
-      <w:r>
-        <w:t xml:space="preserve"> </w:t>
-      </w:r>
-      <w:proofErr w:type="spellStart"/>
-      <w:r>
-        <w:t>támogató</w:t>
-      </w:r>
-      <w:proofErr w:type="spellEnd"/>
-      <w:r>
-        <w:t xml:space="preserve"> </w:t>
-      </w:r>
-      <w:proofErr w:type="spellStart"/>
-      <w:r>
-        <w:t>web</w:t>
-      </w:r>
-      <w:r>
-        <w:t>oldalt</w:t>
-      </w:r>
-      <w:proofErr w:type="spellEnd"/>
-      <w:r>
-        <w:t xml:space="preserve"> és </w:t>
-      </w:r>
-      <w:proofErr w:type="spellStart"/>
-      <w:r>
-        <w:t>vizsgáld</w:t>
-      </w:r>
-      <w:proofErr w:type="spellEnd"/>
-      <w:r>
-        <w:t xml:space="preserve"> meg a HTTP </w:t>
-      </w:r>
-      <w:proofErr w:type="spellStart"/>
-      <w:r>
-        <w:t>kérést</w:t>
-      </w:r>
-      <w:proofErr w:type="spellEnd"/>
-      <w:r>
-        <w:t xml:space="preserve"> és </w:t>
-      </w:r>
-      <w:proofErr w:type="spellStart"/>
-      <w:r>
-        <w:t>választ</w:t>
-      </w:r>
-      <w:proofErr w:type="spellEnd"/>
       <w:r>
         <w:t>.</w:t>
       </w:r>
     </w:p>
     <w:p>
-      <w:proofErr w:type="spellStart"/>
       <w:r>
-        <w:t>Például</w:t>
-      </w:r>
-      <w:proofErr w:type="spellEnd"/>
-      <w:r>
-        <w:t xml:space="preserve">: </w:t>
-      </w:r>
-      <w:hyperlink r:id="rId8" w:history="1">
-        <w:r>
-          <w:rPr>
-            <w:rStyle w:val="Hyperlink"/>
-          </w:rPr>
-          <w:t>http://weblabor.hu</w:t>
-        </w:r>
-      </w:hyperlink>
-    </w:p>
-    <w:p>
-      <w:proofErr w:type="spellStart"/>
-      <w:r>
-        <w:t>Megjegyzés</w:t>
-      </w:r>
-      <w:proofErr w:type="spellEnd"/>
-      <w:r>
-        <w:t xml:space="preserve">: a HTTP </w:t>
-      </w:r>
-      <w:proofErr w:type="spellStart"/>
-      <w:r>
-        <w:t>protokollt</w:t>
-      </w:r>
-      <w:proofErr w:type="spellEnd"/>
-      <w:r>
-        <w:t xml:space="preserve"> </w:t>
-      </w:r>
-      <w:proofErr w:type="spellStart"/>
-      <w:r>
-        <w:t>később</w:t>
-      </w:r>
-      <w:proofErr w:type="spellEnd"/>
-      <w:r>
-        <w:t xml:space="preserve"> </w:t>
-      </w:r>
-      <w:proofErr w:type="spellStart"/>
-      <w:r>
-        <w:t>részletesen</w:t>
-      </w:r>
-      <w:proofErr w:type="spellEnd"/>
-      <w:r>
-        <w:t xml:space="preserve"> </w:t>
-      </w:r>
-      <w:proofErr w:type="spellStart"/>
-      <w:r>
-        <w:t>vizsgáljuk</w:t>
-      </w:r>
-      <w:proofErr w:type="spellEnd"/>
-      <w:r>
-        <w:t>.</w:t>
-      </w:r>
-    </w:p>
-    <w:p/>
-    <w:p>
-      <w:pPr>
-        <w:pStyle w:val="Heading2"/>
-      </w:pPr>
-      <w:r>
-        <w:t>9</w:t>
+        <w:t xml:space="preserve">Filter: </w:t>
       </w:r>
       <w:r>
-        <w:t xml:space="preserve">. TCP 3-way handshake </w:t>
+        <w:t>tcp.port == 80</w:t>
       </w:r>
-      <w:proofErr w:type="spellStart"/>
-      <w:r>
-        <w:t>Wiresharkban</w:t>
-      </w:r>
-      <w:proofErr w:type="spellEnd"/>
     </w:p>
     <w:p>
       <w:r>
-        <w:t xml:space="preserve">Filter: </w:t>
-      </w:r>
-      <w:proofErr w:type="spellStart"/>
-      <w:proofErr w:type="gramStart"/>
-      <w:r>
-        <w:t>tcp.port</w:t>
-      </w:r>
-      <w:proofErr w:type="spellEnd"/>
-      <w:proofErr w:type="gramEnd"/>
-      <w:r>
-        <w:t xml:space="preserve"> == 443</w:t>
-      </w:r>
-    </w:p>
-    <w:p>
-      <w:proofErr w:type="spellStart"/>
-      <w:r>
-        <w:t>Feladat</w:t>
-      </w:r>
-      <w:proofErr w:type="spellEnd"/>
-      <w:r>
-        <w:t>:</w:t>
-      </w:r>
-    </w:p>
-    <w:p>
-      <w:proofErr w:type="spellStart"/>
-      <w:r>
-        <w:t>Nyiss</w:t>
-      </w:r>
-      <w:proofErr w:type="spellEnd"/>
-      <w:r>
-        <w:t xml:space="preserve"> meg </w:t>
-      </w:r>
-      <w:proofErr w:type="spellStart"/>
-      <w:r>
-        <w:t>egy</w:t>
-      </w:r>
-      <w:proofErr w:type="spellEnd"/>
-      <w:r>
-        <w:t xml:space="preserve"> HTTPS </w:t>
-      </w:r>
-      <w:proofErr w:type="spellStart"/>
-      <w:r>
-        <w:t>oldalt</w:t>
-      </w:r>
-      <w:proofErr w:type="spellEnd"/>
-      <w:r>
-        <w:t xml:space="preserve"> és </w:t>
-      </w:r>
-      <w:proofErr w:type="spellStart"/>
-      <w:r>
-        <w:t>keresd</w:t>
-      </w:r>
-      <w:proofErr w:type="spellEnd"/>
-      <w:r>
-        <w:t xml:space="preserve"> meg a SYN → SYN/ACK → ACK </w:t>
-      </w:r>
-      <w:proofErr w:type="spellStart"/>
-      <w:r>
-        <w:t>csomagokat</w:t>
-      </w:r>
-      <w:proofErr w:type="spellEnd"/>
-      <w:r>
-        <w:t>.</w:t>
-      </w:r>
-    </w:p>
-    <w:p>
-      <w:proofErr w:type="spellStart"/>
-      <w:r>
-        <w:t>Például</w:t>
-      </w:r>
-      <w:proofErr w:type="spellEnd"/>
-      <w:r>
-        <w:t xml:space="preserve">: </w:t>
-      </w:r>
-      <w:hyperlink r:id="rId9" w:history="1">
-        <w:r>
-          <w:rPr>
-            <w:rStyle w:val="Hyperlink"/>
-          </w:rPr>
-          <w:t>https://mai-nevnap.hu</w:t>
-        </w:r>
-      </w:hyperlink>
-    </w:p>
-    <w:p>
-      <w:proofErr w:type="spellStart"/>
-      <w:r>
-        <w:t>Megjegyzés</w:t>
-      </w:r>
-      <w:proofErr w:type="spellEnd"/>
-      <w:r>
-        <w:t xml:space="preserve">: A HTTPS/TLS </w:t>
-      </w:r>
-      <w:proofErr w:type="spellStart"/>
-      <w:r>
-        <w:t>protokollt</w:t>
-      </w:r>
-      <w:proofErr w:type="spellEnd"/>
-      <w:r>
-        <w:t xml:space="preserve"> </w:t>
-      </w:r>
-      <w:proofErr w:type="spellStart"/>
-      <w:r>
-        <w:t>később</w:t>
-      </w:r>
-      <w:proofErr w:type="spellEnd"/>
-      <w:r>
-        <w:t xml:space="preserve"> </w:t>
-      </w:r>
-      <w:proofErr w:type="spellStart"/>
-      <w:r>
-        <w:t>részletesen</w:t>
-      </w:r>
-      <w:proofErr w:type="spellEnd"/>
-      <w:r>
-        <w:t xml:space="preserve"> </w:t>
-      </w:r>
-      <w:proofErr w:type="spellStart"/>
-      <w:r>
-        <w:t>vizsgáljuk</w:t>
-      </w:r>
-      <w:proofErr w:type="spellEnd"/>
-      <w:r>
-        <w:t>.</w:t>
+        <w:t>Megjegyzés: a HTTP protokollt később részletesen vizsgáljuk.</w:t>
       </w:r>
     </w:p>
     <w:p/>

</xml_diff>

<commit_message>
updated Word, PDF and PPT files
</commit_message>
<xml_diff>
--- a/01/01_gyakorlat_internet_alapjai_tcp_ip.docx
+++ b/01/01_gyakorlat_internet_alapjai_tcp_ip.docx
@@ -16,50 +16,223 @@
           <w:sz w:val="32"/>
           <w:szCs w:val="32"/>
         </w:rPr>
-        <w:t>TCP/IP és Wireshark – Laborgyakorlat</w:t>
-      </w:r>
+        <w:t xml:space="preserve">TCP/IP és Wireshark – </w:t>
+      </w:r>
+      <w:proofErr w:type="spellStart"/>
+      <w:r>
+        <w:rPr>
+          <w:sz w:val="32"/>
+          <w:szCs w:val="32"/>
+        </w:rPr>
+        <w:t>Laborgyakorlat</w:t>
+      </w:r>
+      <w:proofErr w:type="spellEnd"/>
     </w:p>
     <w:p>
       <w:pPr>
         <w:pStyle w:val="Heading2"/>
       </w:pPr>
       <w:r>
-        <w:t>1. IP cím és hálózati interfészek vizsgálata</w:t>
-      </w:r>
+        <w:t xml:space="preserve">1. IP </w:t>
+      </w:r>
+      <w:proofErr w:type="spellStart"/>
+      <w:r>
+        <w:t>cím</w:t>
+      </w:r>
+      <w:proofErr w:type="spellEnd"/>
+      <w:r>
+        <w:t xml:space="preserve"> és </w:t>
+      </w:r>
+      <w:proofErr w:type="spellStart"/>
+      <w:r>
+        <w:t>hálózati</w:t>
+      </w:r>
+      <w:proofErr w:type="spellEnd"/>
+      <w:r>
+        <w:t xml:space="preserve"> </w:t>
+      </w:r>
+      <w:proofErr w:type="spellStart"/>
+      <w:r>
+        <w:t>interfészek</w:t>
+      </w:r>
+      <w:proofErr w:type="spellEnd"/>
+      <w:r>
+        <w:t xml:space="preserve"> </w:t>
+      </w:r>
+      <w:proofErr w:type="spellStart"/>
+      <w:r>
+        <w:t>vizsgálata</w:t>
+      </w:r>
+      <w:proofErr w:type="spellEnd"/>
     </w:p>
     <w:p>
-      <w:r>
-        <w:t>Parancsok:</w:t>
+      <w:proofErr w:type="spellStart"/>
+      <w:r>
+        <w:t>Parancsok</w:t>
+      </w:r>
+      <w:proofErr w:type="spellEnd"/>
+      <w:r>
+        <w:t>:</w:t>
       </w:r>
     </w:p>
     <w:p>
       <w:r>
-        <w:t>- Windows: ipconfig, ping</w:t>
+        <w:t xml:space="preserve">- Windows: </w:t>
+      </w:r>
+      <w:r>
+        <w:rPr>
+          <w:b/>
+          <w:bCs/>
+        </w:rPr>
+        <w:t>ipconfig</w:t>
+      </w:r>
+      <w:r>
+        <w:t xml:space="preserve">, </w:t>
+      </w:r>
+      <w:r>
+        <w:rPr>
+          <w:b/>
+          <w:bCs/>
+        </w:rPr>
+        <w:t>ping</w:t>
       </w:r>
     </w:p>
     <w:p>
       <w:r>
-        <w:t>- Linux/Mac: ip a, ifconfig, ping</w:t>
+        <w:t xml:space="preserve">- Linux/Mac: </w:t>
+      </w:r>
+      <w:proofErr w:type="spellStart"/>
+      <w:r>
+        <w:t>ip</w:t>
+      </w:r>
+      <w:proofErr w:type="spellEnd"/>
+      <w:r>
+        <w:t xml:space="preserve"> </w:t>
+      </w:r>
+      <w:proofErr w:type="spellStart"/>
+      <w:r>
+        <w:t>a</w:t>
+      </w:r>
+      <w:r>
+        <w:t>ddr</w:t>
+      </w:r>
+      <w:proofErr w:type="spellEnd"/>
+      <w:r>
+        <w:t xml:space="preserve">, </w:t>
+      </w:r>
+      <w:proofErr w:type="spellStart"/>
+      <w:r>
+        <w:t>ifconfig</w:t>
+      </w:r>
+      <w:proofErr w:type="spellEnd"/>
+      <w:r>
+        <w:t>, ping</w:t>
       </w:r>
     </w:p>
     <w:p>
-      <w:r>
-        <w:t>Feladatok:</w:t>
+      <w:proofErr w:type="spellStart"/>
+      <w:r>
+        <w:t>Feladatok</w:t>
+      </w:r>
+      <w:proofErr w:type="spellEnd"/>
+      <w:r>
+        <w:t>:</w:t>
       </w:r>
     </w:p>
     <w:p>
       <w:r>
-        <w:t>1. Vizsgáld meg az IPv4/IPv6 címed.</w:t>
+        <w:t xml:space="preserve">1. </w:t>
+      </w:r>
+      <w:proofErr w:type="spellStart"/>
+      <w:r>
+        <w:t>Vizsgáld</w:t>
+      </w:r>
+      <w:proofErr w:type="spellEnd"/>
+      <w:r>
+        <w:t xml:space="preserve"> meg </w:t>
+      </w:r>
+      <w:proofErr w:type="spellStart"/>
+      <w:r>
+        <w:t>az</w:t>
+      </w:r>
+      <w:proofErr w:type="spellEnd"/>
+      <w:r>
+        <w:t xml:space="preserve"> IPv4/IPv6 </w:t>
+      </w:r>
+      <w:proofErr w:type="spellStart"/>
+      <w:r>
+        <w:t>címed</w:t>
+      </w:r>
+      <w:proofErr w:type="spellEnd"/>
+      <w:r>
+        <w:t>.</w:t>
       </w:r>
     </w:p>
     <w:p>
       <w:r>
-        <w:t>2. Azonosítsd a gateway-t.</w:t>
+        <w:t xml:space="preserve">2. </w:t>
+      </w:r>
+      <w:proofErr w:type="spellStart"/>
+      <w:r>
+        <w:t>Azonosítsd</w:t>
+      </w:r>
+      <w:proofErr w:type="spellEnd"/>
+      <w:r>
+        <w:t xml:space="preserve"> a gateway-t.</w:t>
       </w:r>
     </w:p>
     <w:p>
       <w:r>
-        <w:t>3. Pingeld a routert és egy külső címet (8.8.8.8).</w:t>
+        <w:t xml:space="preserve">3. </w:t>
+      </w:r>
+      <w:proofErr w:type="spellStart"/>
+      <w:r>
+        <w:t>Pingeld</w:t>
+      </w:r>
+      <w:proofErr w:type="spellEnd"/>
+      <w:r>
+        <w:t xml:space="preserve"> a </w:t>
+      </w:r>
+      <w:r>
+        <w:t>gateway-</w:t>
+      </w:r>
+      <w:r>
+        <w:t xml:space="preserve">t és </w:t>
+      </w:r>
+      <w:proofErr w:type="spellStart"/>
+      <w:r>
+        <w:t>egy</w:t>
+      </w:r>
+      <w:proofErr w:type="spellEnd"/>
+      <w:r>
+        <w:t xml:space="preserve"> </w:t>
+      </w:r>
+      <w:proofErr w:type="spellStart"/>
+      <w:r>
+        <w:t>külső</w:t>
+      </w:r>
+      <w:proofErr w:type="spellEnd"/>
+      <w:r>
+        <w:t xml:space="preserve"> </w:t>
+      </w:r>
+      <w:proofErr w:type="spellStart"/>
+      <w:r>
+        <w:t>címet</w:t>
+      </w:r>
+      <w:proofErr w:type="spellEnd"/>
+      <w:r>
+        <w:t xml:space="preserve"> (</w:t>
+      </w:r>
+      <w:proofErr w:type="spellStart"/>
+      <w:r>
+        <w:t>például</w:t>
+      </w:r>
+      <w:proofErr w:type="spellEnd"/>
+      <w:r>
+        <w:t xml:space="preserve"> </w:t>
+      </w:r>
+      <w:r>
+        <w:t>8.8.8.8).</w:t>
       </w:r>
     </w:p>
     <w:p>
@@ -72,18 +245,37 @@
         <w:pStyle w:val="Heading2"/>
       </w:pPr>
       <w:r>
-        <w:t>2. DNS vizsgálata</w:t>
-      </w:r>
+        <w:t xml:space="preserve">2. DNS </w:t>
+      </w:r>
+      <w:proofErr w:type="spellStart"/>
+      <w:r>
+        <w:t>vizsgálata</w:t>
+      </w:r>
+      <w:proofErr w:type="spellEnd"/>
     </w:p>
     <w:p>
-      <w:r>
-        <w:t>Parancsok:</w:t>
+      <w:proofErr w:type="spellStart"/>
+      <w:r>
+        <w:t>Parancsok</w:t>
+      </w:r>
+      <w:proofErr w:type="spellEnd"/>
+      <w:r>
+        <w:t>:</w:t>
       </w:r>
     </w:p>
     <w:p>
       <w:r>
-        <w:t>- Windows: nslookup</w:t>
-      </w:r>
+        <w:t xml:space="preserve">- Windows: </w:t>
+      </w:r>
+      <w:proofErr w:type="spellStart"/>
+      <w:r>
+        <w:rPr>
+          <w:b/>
+          <w:bCs/>
+        </w:rPr>
+        <w:t>nslookup</w:t>
+      </w:r>
+      <w:proofErr w:type="spellEnd"/>
     </w:p>
     <w:p>
       <w:r>
@@ -91,8 +283,13 @@
       </w:r>
     </w:p>
     <w:p>
-      <w:r>
-        <w:t>Feladatok:</w:t>
+      <w:proofErr w:type="spellStart"/>
+      <w:r>
+        <w:t>Feladatok</w:t>
+      </w:r>
+      <w:proofErr w:type="spellEnd"/>
+      <w:r>
+        <w:t>:</w:t>
       </w:r>
     </w:p>
     <w:p>
@@ -102,8 +299,28 @@
       <w:r>
         <w:t xml:space="preserve">Windows: </w:t>
       </w:r>
-      <w:r>
-        <w:t>nslookup www.google.com</w:t>
+      <w:proofErr w:type="spellStart"/>
+      <w:r>
+        <w:rPr>
+          <w:b/>
+          <w:bCs/>
+        </w:rPr>
+        <w:t>nslookup</w:t>
+      </w:r>
+      <w:proofErr w:type="spellEnd"/>
+      <w:r>
+        <w:rPr>
+          <w:b/>
+          <w:bCs/>
+        </w:rPr>
+        <w:t xml:space="preserve"> </w:t>
+      </w:r>
+      <w:r>
+        <w:rPr>
+          <w:b/>
+          <w:bCs/>
+        </w:rPr>
+        <w:t>weblabor.hu</w:t>
       </w:r>
     </w:p>
     <w:p>
@@ -114,16 +331,77 @@
         <w:t xml:space="preserve">Linux: </w:t>
       </w:r>
       <w:r>
-        <w:t>dig microsoft.com</w:t>
+        <w:t xml:space="preserve">dig </w:t>
+      </w:r>
+      <w:r>
+        <w:t>weblabor.hu</w:t>
       </w:r>
     </w:p>
     <w:p>
       <w:r>
-        <w:t>3. Vizsgáld</w:t>
-      </w:r>
-      <w:r>
-        <w:t xml:space="preserve"> a parancs kimenetét, hogy milyen információkat ad vissza</w:t>
-      </w:r>
+        <w:t xml:space="preserve">3. </w:t>
+      </w:r>
+      <w:proofErr w:type="spellStart"/>
+      <w:r>
+        <w:t>Vizsgáld</w:t>
+      </w:r>
+      <w:proofErr w:type="spellEnd"/>
+      <w:r>
+        <w:t xml:space="preserve"> a </w:t>
+      </w:r>
+      <w:proofErr w:type="spellStart"/>
+      <w:r>
+        <w:t>parancs</w:t>
+      </w:r>
+      <w:proofErr w:type="spellEnd"/>
+      <w:r>
+        <w:t xml:space="preserve"> </w:t>
+      </w:r>
+      <w:proofErr w:type="spellStart"/>
+      <w:r>
+        <w:t>kimenetét</w:t>
+      </w:r>
+      <w:proofErr w:type="spellEnd"/>
+      <w:r>
+        <w:t xml:space="preserve">, </w:t>
+      </w:r>
+      <w:proofErr w:type="spellStart"/>
+      <w:r>
+        <w:t>hogy</w:t>
+      </w:r>
+      <w:proofErr w:type="spellEnd"/>
+      <w:r>
+        <w:t xml:space="preserve"> </w:t>
+      </w:r>
+      <w:proofErr w:type="spellStart"/>
+      <w:r>
+        <w:t>milyen</w:t>
+      </w:r>
+      <w:proofErr w:type="spellEnd"/>
+      <w:r>
+        <w:t xml:space="preserve"> </w:t>
+      </w:r>
+      <w:proofErr w:type="spellStart"/>
+      <w:r>
+        <w:t>információkat</w:t>
+      </w:r>
+      <w:proofErr w:type="spellEnd"/>
+      <w:r>
+        <w:t xml:space="preserve"> </w:t>
+      </w:r>
+      <w:proofErr w:type="spellStart"/>
+      <w:r>
+        <w:t>ad</w:t>
+      </w:r>
+      <w:proofErr w:type="spellEnd"/>
+      <w:r>
+        <w:t xml:space="preserve"> </w:t>
+      </w:r>
+      <w:proofErr w:type="spellStart"/>
+      <w:r>
+        <w:t>vissza</w:t>
+      </w:r>
+      <w:proofErr w:type="spellEnd"/>
       <w:r>
         <w:t>.</w:t>
       </w:r>
@@ -142,14 +420,24 @@
       </w:r>
     </w:p>
     <w:p>
-      <w:r>
-        <w:t>Parancsok:</w:t>
+      <w:proofErr w:type="spellStart"/>
+      <w:r>
+        <w:t>Parancsok</w:t>
+      </w:r>
+      <w:proofErr w:type="spellEnd"/>
+      <w:r>
+        <w:t>:</w:t>
       </w:r>
     </w:p>
     <w:p>
       <w:r>
-        <w:t>- Windows: tracert</w:t>
-      </w:r>
+        <w:t xml:space="preserve">- Windows: </w:t>
+      </w:r>
+      <w:proofErr w:type="spellStart"/>
+      <w:r>
+        <w:t>tracert</w:t>
+      </w:r>
+      <w:proofErr w:type="spellEnd"/>
     </w:p>
     <w:p>
       <w:r>
@@ -157,18 +445,145 @@
       </w:r>
     </w:p>
     <w:p>
-      <w:r>
-        <w:t>Feladat:</w:t>
+      <w:proofErr w:type="spellStart"/>
+      <w:r>
+        <w:t>Feladat</w:t>
+      </w:r>
+      <w:proofErr w:type="spellEnd"/>
+      <w:r>
+        <w:t>:</w:t>
       </w:r>
     </w:p>
     <w:p>
-      <w:r>
-        <w:t>Futtasd a traceroute-ot egy tetszőleges weboldalra, és figyeld meg az útvonalat.</w:t>
+      <w:proofErr w:type="spellStart"/>
+      <w:r>
+        <w:t>Futtasd</w:t>
+      </w:r>
+      <w:proofErr w:type="spellEnd"/>
+      <w:r>
+        <w:t xml:space="preserve"> a traceroute-</w:t>
+      </w:r>
+      <w:proofErr w:type="spellStart"/>
+      <w:r>
+        <w:t>ot</w:t>
+      </w:r>
+      <w:proofErr w:type="spellEnd"/>
+      <w:r>
+        <w:t xml:space="preserve"> </w:t>
+      </w:r>
+      <w:proofErr w:type="spellStart"/>
+      <w:r>
+        <w:t>egy</w:t>
+      </w:r>
+      <w:proofErr w:type="spellEnd"/>
+      <w:r>
+        <w:t xml:space="preserve"> </w:t>
+      </w:r>
+      <w:proofErr w:type="spellStart"/>
+      <w:r>
+        <w:t>tetszőleges</w:t>
+      </w:r>
+      <w:proofErr w:type="spellEnd"/>
+      <w:r>
+        <w:t xml:space="preserve"> </w:t>
+      </w:r>
+      <w:proofErr w:type="spellStart"/>
+      <w:r>
+        <w:t>weboldalra</w:t>
+      </w:r>
+      <w:proofErr w:type="spellEnd"/>
+      <w:r>
+        <w:t xml:space="preserve">, és </w:t>
+      </w:r>
+      <w:proofErr w:type="spellStart"/>
+      <w:r>
+        <w:t>figyeld</w:t>
+      </w:r>
+      <w:proofErr w:type="spellEnd"/>
+      <w:r>
+        <w:t xml:space="preserve"> meg </w:t>
+      </w:r>
+      <w:proofErr w:type="spellStart"/>
+      <w:r>
+        <w:t>az</w:t>
+      </w:r>
+      <w:proofErr w:type="spellEnd"/>
+      <w:r>
+        <w:t xml:space="preserve"> </w:t>
+      </w:r>
+      <w:proofErr w:type="spellStart"/>
+      <w:r>
+        <w:t>útvonalat</w:t>
+      </w:r>
+      <w:proofErr w:type="spellEnd"/>
+      <w:r>
+        <w:t>.</w:t>
       </w:r>
     </w:p>
     <w:p>
-      <w:r>
-        <w:t>Megjegyzés: Bizonyos tűzfalak (routerek) nem engedik az ICMP protokollt.</w:t>
+      <w:proofErr w:type="spellStart"/>
+      <w:r>
+        <w:t>Megjegyzés</w:t>
+      </w:r>
+      <w:proofErr w:type="spellEnd"/>
+      <w:r>
+        <w:t xml:space="preserve">: </w:t>
+      </w:r>
+      <w:proofErr w:type="spellStart"/>
+      <w:r>
+        <w:t>Bizonyos</w:t>
+      </w:r>
+      <w:proofErr w:type="spellEnd"/>
+      <w:r>
+        <w:t xml:space="preserve"> </w:t>
+      </w:r>
+      <w:proofErr w:type="spellStart"/>
+      <w:r>
+        <w:t>tűzfalak</w:t>
+      </w:r>
+      <w:proofErr w:type="spellEnd"/>
+      <w:r>
+        <w:t xml:space="preserve"> (</w:t>
+      </w:r>
+      <w:proofErr w:type="spellStart"/>
+      <w:r>
+        <w:t>routerek</w:t>
+      </w:r>
+      <w:proofErr w:type="spellEnd"/>
+      <w:r>
+        <w:t xml:space="preserve">) </w:t>
+      </w:r>
+      <w:proofErr w:type="spellStart"/>
+      <w:r>
+        <w:t>nem</w:t>
+      </w:r>
+      <w:proofErr w:type="spellEnd"/>
+      <w:r>
+        <w:t xml:space="preserve"> </w:t>
+      </w:r>
+      <w:proofErr w:type="spellStart"/>
+      <w:r>
+        <w:t>engedik</w:t>
+      </w:r>
+      <w:proofErr w:type="spellEnd"/>
+      <w:r>
+        <w:t xml:space="preserve"> </w:t>
+      </w:r>
+      <w:proofErr w:type="spellStart"/>
+      <w:r>
+        <w:t>az</w:t>
+      </w:r>
+      <w:proofErr w:type="spellEnd"/>
+      <w:r>
+        <w:t xml:space="preserve"> ICMP </w:t>
+      </w:r>
+      <w:proofErr w:type="spellStart"/>
+      <w:r>
+        <w:t>protokollt</w:t>
+      </w:r>
+      <w:proofErr w:type="spellEnd"/>
+      <w:r>
+        <w:t>.</w:t>
       </w:r>
     </w:p>
     <w:p>
@@ -192,42 +607,133 @@
       </w:pPr>
       <w:r>
         <w:lastRenderedPageBreak/>
-        <w:t>4. HTTP kérés vizsgálata böngészővel</w:t>
-      </w:r>
-      <w:r>
-        <w:t xml:space="preserve"> (DevTools)</w:t>
+        <w:t xml:space="preserve">4. HTTP </w:t>
+      </w:r>
+      <w:proofErr w:type="spellStart"/>
+      <w:r>
+        <w:t>kérés</w:t>
+      </w:r>
+      <w:proofErr w:type="spellEnd"/>
+      <w:r>
+        <w:t xml:space="preserve"> </w:t>
+      </w:r>
+      <w:proofErr w:type="spellStart"/>
+      <w:r>
+        <w:t>vizsgálata</w:t>
+      </w:r>
+      <w:proofErr w:type="spellEnd"/>
+      <w:r>
+        <w:t xml:space="preserve"> </w:t>
+      </w:r>
+      <w:proofErr w:type="spellStart"/>
+      <w:r>
+        <w:t>böngészővel</w:t>
+      </w:r>
+      <w:proofErr w:type="spellEnd"/>
+      <w:r>
+        <w:t xml:space="preserve"> (</w:t>
+      </w:r>
+      <w:proofErr w:type="spellStart"/>
+      <w:r>
+        <w:t>DevTools</w:t>
+      </w:r>
+      <w:proofErr w:type="spellEnd"/>
+      <w:r>
+        <w:t>)</w:t>
       </w:r>
     </w:p>
     <w:p>
-      <w:r>
-        <w:t>Eszköz: DevTools → Network</w:t>
-      </w:r>
-      <w:r>
-        <w:t xml:space="preserve">       (DevTools megnyitása F12-vel)</w:t>
+      <w:proofErr w:type="spellStart"/>
+      <w:r>
+        <w:t>Eszköz</w:t>
+      </w:r>
+      <w:proofErr w:type="spellEnd"/>
+      <w:r>
+        <w:t xml:space="preserve">: </w:t>
+      </w:r>
+      <w:proofErr w:type="spellStart"/>
+      <w:r>
+        <w:t>DevTools</w:t>
+      </w:r>
+      <w:proofErr w:type="spellEnd"/>
+      <w:r>
+        <w:t xml:space="preserve"> → Network</w:t>
+      </w:r>
+      <w:r>
+        <w:t xml:space="preserve">    </w:t>
+      </w:r>
+      <w:proofErr w:type="gramStart"/>
+      <w:r>
+        <w:t xml:space="preserve">   (</w:t>
+      </w:r>
+      <w:proofErr w:type="spellStart"/>
+      <w:proofErr w:type="gramEnd"/>
+      <w:r>
+        <w:t>DevTools</w:t>
+      </w:r>
+      <w:proofErr w:type="spellEnd"/>
+      <w:r>
+        <w:t xml:space="preserve"> </w:t>
+      </w:r>
+      <w:proofErr w:type="spellStart"/>
+      <w:r>
+        <w:t>megnyitása</w:t>
+      </w:r>
+      <w:proofErr w:type="spellEnd"/>
+      <w:r>
+        <w:t xml:space="preserve"> F12-vel)</w:t>
       </w:r>
     </w:p>
     <w:p>
-      <w:r>
-        <w:t>Feladatok:</w:t>
+      <w:proofErr w:type="spellStart"/>
+      <w:r>
+        <w:t>Feladatok</w:t>
+      </w:r>
+      <w:proofErr w:type="spellEnd"/>
+      <w:r>
+        <w:t>:</w:t>
       </w:r>
     </w:p>
     <w:p>
       <w:r>
-        <w:t>1. Nyis</w:t>
+        <w:t xml:space="preserve">1. </w:t>
+      </w:r>
+      <w:proofErr w:type="spellStart"/>
+      <w:r>
+        <w:t>Nyis</w:t>
       </w:r>
       <w:r>
         <w:t>s</w:t>
       </w:r>
+      <w:proofErr w:type="spellEnd"/>
       <w:r>
         <w:t xml:space="preserve"> meg </w:t>
       </w:r>
-      <w:r>
-        <w:t xml:space="preserve">egy weboldalt. </w:t>
+      <w:proofErr w:type="spellStart"/>
+      <w:r>
+        <w:t>egy</w:t>
+      </w:r>
+      <w:proofErr w:type="spellEnd"/>
+      <w:r>
+        <w:t xml:space="preserve"> </w:t>
+      </w:r>
+      <w:proofErr w:type="spellStart"/>
+      <w:r>
+        <w:t>weboldalt</w:t>
+      </w:r>
+      <w:proofErr w:type="spellEnd"/>
+      <w:r>
+        <w:t xml:space="preserve">. </w:t>
       </w:r>
     </w:p>
     <w:p>
-      <w:r>
-        <w:t xml:space="preserve">Például: </w:t>
+      <w:proofErr w:type="spellStart"/>
+      <w:r>
+        <w:t>Például</w:t>
+      </w:r>
+      <w:proofErr w:type="spellEnd"/>
+      <w:r>
+        <w:t xml:space="preserve">: </w:t>
       </w:r>
       <w:hyperlink r:id="rId6" w:history="1">
         <w:r>
@@ -240,18 +746,73 @@
     </w:p>
     <w:p>
       <w:r>
-        <w:t>2. Vizsgáld</w:t>
-      </w:r>
-      <w:r>
-        <w:t xml:space="preserve"> meg a HTTP kéréseket és válaszokat</w:t>
-      </w:r>
+        <w:t xml:space="preserve">2. </w:t>
+      </w:r>
+      <w:proofErr w:type="spellStart"/>
+      <w:r>
+        <w:t>Vizsgáld</w:t>
+      </w:r>
+      <w:proofErr w:type="spellEnd"/>
+      <w:r>
+        <w:t xml:space="preserve"> meg a HTTP </w:t>
+      </w:r>
+      <w:proofErr w:type="spellStart"/>
+      <w:r>
+        <w:t>kéréseket</w:t>
+      </w:r>
+      <w:proofErr w:type="spellEnd"/>
+      <w:r>
+        <w:t xml:space="preserve"> és </w:t>
+      </w:r>
+      <w:proofErr w:type="spellStart"/>
+      <w:r>
+        <w:t>válaszokat</w:t>
+      </w:r>
+      <w:proofErr w:type="spellEnd"/>
       <w:r>
         <w:t>.</w:t>
       </w:r>
     </w:p>
     <w:p>
-      <w:r>
-        <w:t>Megjegyzés: a HTTP protokollt később részletesen vizsgáljuk.</w:t>
+      <w:proofErr w:type="spellStart"/>
+      <w:r>
+        <w:t>Megjegyzés</w:t>
+      </w:r>
+      <w:proofErr w:type="spellEnd"/>
+      <w:r>
+        <w:t xml:space="preserve">: a HTTP </w:t>
+      </w:r>
+      <w:proofErr w:type="spellStart"/>
+      <w:r>
+        <w:t>protokollt</w:t>
+      </w:r>
+      <w:proofErr w:type="spellEnd"/>
+      <w:r>
+        <w:t xml:space="preserve"> </w:t>
+      </w:r>
+      <w:proofErr w:type="spellStart"/>
+      <w:r>
+        <w:t>később</w:t>
+      </w:r>
+      <w:proofErr w:type="spellEnd"/>
+      <w:r>
+        <w:t xml:space="preserve"> </w:t>
+      </w:r>
+      <w:proofErr w:type="spellStart"/>
+      <w:r>
+        <w:t>részletesen</w:t>
+      </w:r>
+      <w:proofErr w:type="spellEnd"/>
+      <w:r>
+        <w:t xml:space="preserve"> </w:t>
+      </w:r>
+      <w:proofErr w:type="spellStart"/>
+      <w:r>
+        <w:t>vizsgáljuk</w:t>
+      </w:r>
+      <w:proofErr w:type="spellEnd"/>
+      <w:r>
+        <w:t>.</w:t>
       </w:r>
     </w:p>
     <w:p/>
@@ -265,33 +826,173 @@
         <w:pStyle w:val="Heading2"/>
       </w:pPr>
       <w:r>
-        <w:t>5. HTTP kérés kézzel (Netcat)</w:t>
+        <w:t xml:space="preserve">5. HTTP </w:t>
+      </w:r>
+      <w:proofErr w:type="spellStart"/>
+      <w:r>
+        <w:t>kérés</w:t>
+      </w:r>
+      <w:proofErr w:type="spellEnd"/>
+      <w:r>
+        <w:t xml:space="preserve"> </w:t>
+      </w:r>
+      <w:proofErr w:type="spellStart"/>
+      <w:r>
+        <w:t>kézzel</w:t>
+      </w:r>
+      <w:proofErr w:type="spellEnd"/>
+      <w:r>
+        <w:t xml:space="preserve"> (</w:t>
+      </w:r>
+      <w:proofErr w:type="spellStart"/>
+      <w:r>
+        <w:t>Netcat</w:t>
+      </w:r>
+      <w:proofErr w:type="spellEnd"/>
+      <w:r>
+        <w:t>)</w:t>
       </w:r>
     </w:p>
     <w:p>
-      <w:r>
-        <w:t>Megjegyzés: Windows-on alapban nincs netcat, Linux Bash-ben van. Windows-ra külön kell telepíteni.</w:t>
+      <w:proofErr w:type="spellStart"/>
+      <w:r>
+        <w:t>Megjegyzés</w:t>
+      </w:r>
+      <w:proofErr w:type="spellEnd"/>
+      <w:r>
+        <w:t xml:space="preserve">: Windows-on </w:t>
+      </w:r>
+      <w:proofErr w:type="spellStart"/>
+      <w:r>
+        <w:t>alapban</w:t>
+      </w:r>
+      <w:proofErr w:type="spellEnd"/>
+      <w:r>
+        <w:t xml:space="preserve"> </w:t>
+      </w:r>
+      <w:proofErr w:type="spellStart"/>
+      <w:r>
+        <w:t>nincs</w:t>
+      </w:r>
+      <w:proofErr w:type="spellEnd"/>
+      <w:r>
+        <w:t xml:space="preserve"> </w:t>
+      </w:r>
+      <w:proofErr w:type="spellStart"/>
+      <w:r>
+        <w:t>netcat</w:t>
+      </w:r>
+      <w:proofErr w:type="spellEnd"/>
+      <w:r>
+        <w:t>, Linux Bash-ben van. Windows-</w:t>
+      </w:r>
+      <w:proofErr w:type="spellStart"/>
+      <w:r>
+        <w:t>ra</w:t>
+      </w:r>
+      <w:proofErr w:type="spellEnd"/>
+      <w:r>
+        <w:t xml:space="preserve"> </w:t>
+      </w:r>
+      <w:proofErr w:type="spellStart"/>
+      <w:r>
+        <w:t>külön</w:t>
+      </w:r>
+      <w:proofErr w:type="spellEnd"/>
+      <w:r>
+        <w:t xml:space="preserve"> </w:t>
+      </w:r>
+      <w:proofErr w:type="spellStart"/>
+      <w:r>
+        <w:t>kell</w:t>
+      </w:r>
+      <w:proofErr w:type="spellEnd"/>
+      <w:r>
+        <w:t xml:space="preserve"> </w:t>
+      </w:r>
+      <w:proofErr w:type="spellStart"/>
+      <w:r>
+        <w:t>telepíteni</w:t>
+      </w:r>
+      <w:proofErr w:type="spellEnd"/>
+      <w:r>
+        <w:t>.</w:t>
       </w:r>
     </w:p>
     <w:p>
-      <w:r>
-        <w:t xml:space="preserve">Parancs: nc </w:t>
-      </w:r>
-      <w:r>
+      <w:proofErr w:type="spellStart"/>
+      <w:r>
+        <w:t>Parancs</w:t>
+      </w:r>
+      <w:proofErr w:type="spellEnd"/>
+      <w:r>
+        <w:t xml:space="preserve">: </w:t>
+      </w:r>
+      <w:proofErr w:type="spellStart"/>
+      <w:r>
+        <w:rPr>
+          <w:b/>
+          <w:bCs/>
+        </w:rPr>
+        <w:t>nc</w:t>
+      </w:r>
+      <w:proofErr w:type="spellEnd"/>
+      <w:r>
+        <w:rPr>
+          <w:b/>
+          <w:bCs/>
+        </w:rPr>
+        <w:t xml:space="preserve"> </w:t>
+      </w:r>
+      <w:r>
+        <w:rPr>
+          <w:b/>
+          <w:bCs/>
+        </w:rPr>
         <w:t>httpbin.org</w:t>
       </w:r>
       <w:r>
+        <w:rPr>
+          <w:b/>
+          <w:bCs/>
+        </w:rPr>
         <w:t xml:space="preserve"> 80</w:t>
       </w:r>
     </w:p>
     <w:p>
-      <w:r>
-        <w:t>Feladat:</w:t>
+      <w:proofErr w:type="spellStart"/>
+      <w:r>
+        <w:t>Feladat</w:t>
+      </w:r>
+      <w:proofErr w:type="spellEnd"/>
+      <w:r>
+        <w:t>:</w:t>
       </w:r>
     </w:p>
     <w:p>
-      <w:r>
-        <w:t>Küldj kézzel GET kérést:</w:t>
+      <w:proofErr w:type="spellStart"/>
+      <w:r>
+        <w:t>Küldj</w:t>
+      </w:r>
+      <w:proofErr w:type="spellEnd"/>
+      <w:r>
+        <w:t xml:space="preserve"> </w:t>
+      </w:r>
+      <w:proofErr w:type="spellStart"/>
+      <w:r>
+        <w:t>kézzel</w:t>
+      </w:r>
+      <w:proofErr w:type="spellEnd"/>
+      <w:r>
+        <w:t xml:space="preserve"> GET </w:t>
+      </w:r>
+      <w:proofErr w:type="spellStart"/>
+      <w:r>
+        <w:t>kérést</w:t>
+      </w:r>
+      <w:proofErr w:type="spellEnd"/>
+      <w:r>
+        <w:t>:</w:t>
       </w:r>
     </w:p>
     <w:p>
@@ -346,7 +1047,15 @@
     <w:p>
       <w:r>
         <w:lastRenderedPageBreak/>
-        <w:t xml:space="preserve">Wireshark letöltése: </w:t>
+        <w:t xml:space="preserve">Wireshark </w:t>
+      </w:r>
+      <w:proofErr w:type="spellStart"/>
+      <w:r>
+        <w:t>letöltése</w:t>
+      </w:r>
+      <w:proofErr w:type="spellEnd"/>
+      <w:r>
+        <w:t xml:space="preserve">: </w:t>
       </w:r>
       <w:hyperlink r:id="rId7" w:history="1">
         <w:r>
@@ -362,34 +1071,149 @@
         <w:pStyle w:val="Heading2"/>
       </w:pPr>
       <w:r>
-        <w:t>6. Wireshark – alap capture</w:t>
+        <w:t xml:space="preserve">6. Wireshark – </w:t>
+      </w:r>
+      <w:proofErr w:type="spellStart"/>
+      <w:r>
+        <w:t>alap</w:t>
+      </w:r>
+      <w:proofErr w:type="spellEnd"/>
+      <w:r>
+        <w:t xml:space="preserve"> capture</w:t>
       </w:r>
     </w:p>
     <w:p>
-      <w:r>
-        <w:t>Feladat:</w:t>
+      <w:proofErr w:type="spellStart"/>
+      <w:r>
+        <w:t>Feladat</w:t>
+      </w:r>
+      <w:proofErr w:type="spellEnd"/>
+      <w:r>
+        <w:t>:</w:t>
       </w:r>
     </w:p>
     <w:p>
       <w:r>
-        <w:t>1. Indíts egy capture-t.</w:t>
+        <w:t xml:space="preserve">1. </w:t>
+      </w:r>
+      <w:proofErr w:type="spellStart"/>
+      <w:r>
+        <w:t>Indíts</w:t>
+      </w:r>
+      <w:proofErr w:type="spellEnd"/>
+      <w:r>
+        <w:t xml:space="preserve"> </w:t>
+      </w:r>
+      <w:proofErr w:type="spellStart"/>
+      <w:r>
+        <w:t>egy</w:t>
+      </w:r>
+      <w:proofErr w:type="spellEnd"/>
+      <w:r>
+        <w:t xml:space="preserve"> capture-t.</w:t>
       </w:r>
     </w:p>
     <w:p>
       <w:r>
-        <w:t>2. Figyeld meg az DNS, TCP</w:t>
-      </w:r>
-      <w:r>
-        <w:t xml:space="preserve"> és egyéb forgalmat</w:t>
-      </w:r>
-      <w:r>
-        <w:t xml:space="preserve"> forgalmat.</w:t>
+        <w:t>2</w:t>
+      </w:r>
+      <w:r>
+        <w:t xml:space="preserve">. </w:t>
+      </w:r>
+      <w:proofErr w:type="spellStart"/>
+      <w:r>
+        <w:t>Futtasd</w:t>
+      </w:r>
+      <w:proofErr w:type="spellEnd"/>
+      <w:r>
+        <w:t xml:space="preserve"> a </w:t>
+      </w:r>
+      <w:r>
+        <w:rPr>
+          <w:b/>
+          <w:bCs/>
+        </w:rPr>
+        <w:t>ping</w:t>
+      </w:r>
+      <w:r>
+        <w:t xml:space="preserve"> </w:t>
+      </w:r>
+      <w:proofErr w:type="spellStart"/>
+      <w:r>
+        <w:t>parancsot</w:t>
+      </w:r>
+      <w:proofErr w:type="spellEnd"/>
+      <w:r>
+        <w:t xml:space="preserve"> </w:t>
+      </w:r>
+      <w:proofErr w:type="spellStart"/>
+      <w:r>
+        <w:t>egy</w:t>
+      </w:r>
+      <w:proofErr w:type="spellEnd"/>
+      <w:r>
+        <w:t xml:space="preserve"> </w:t>
+      </w:r>
+      <w:proofErr w:type="spellStart"/>
+      <w:r>
+        <w:t>tetszőleges</w:t>
+      </w:r>
+      <w:proofErr w:type="spellEnd"/>
+      <w:r>
+        <w:t xml:space="preserve"> </w:t>
+      </w:r>
+      <w:proofErr w:type="spellStart"/>
+      <w:r>
+        <w:t>címre</w:t>
+      </w:r>
+      <w:proofErr w:type="spellEnd"/>
+      <w:r>
+        <w:t xml:space="preserve">, és </w:t>
+      </w:r>
+      <w:proofErr w:type="spellStart"/>
+      <w:r>
+        <w:t>keresd</w:t>
+      </w:r>
+      <w:proofErr w:type="spellEnd"/>
+      <w:r>
+        <w:t xml:space="preserve"> meg </w:t>
+      </w:r>
+      <w:proofErr w:type="spellStart"/>
+      <w:r>
+        <w:t>az</w:t>
+      </w:r>
+      <w:proofErr w:type="spellEnd"/>
+      <w:r>
+        <w:t xml:space="preserve"> </w:t>
+      </w:r>
+      <w:r>
+        <w:rPr>
+          <w:b/>
+          <w:bCs/>
+        </w:rPr>
+        <w:t>ICMP</w:t>
+      </w:r>
+      <w:r>
+        <w:t xml:space="preserve"> </w:t>
+      </w:r>
+      <w:proofErr w:type="spellStart"/>
+      <w:r>
+        <w:t>csomagokat</w:t>
+      </w:r>
+      <w:proofErr w:type="spellEnd"/>
+      <w:r>
+        <w:t>.</w:t>
       </w:r>
     </w:p>
     <w:p>
       <w:r>
-        <w:t>3. Keresd meg a SYN → SYN/ACK → ACK csomagokat.</w:t>
-      </w:r>
+        <w:t xml:space="preserve">Filter: </w:t>
+      </w:r>
+      <w:proofErr w:type="spellStart"/>
+      <w:r>
+        <w:t>icmp</w:t>
+      </w:r>
+      <w:proofErr w:type="spellEnd"/>
     </w:p>
     <w:p/>
     <w:p>
@@ -397,23 +1221,93 @@
         <w:pStyle w:val="Heading2"/>
       </w:pPr>
       <w:r>
-        <w:t>7. DNS lekérés Wiresharkban</w:t>
-      </w:r>
+        <w:t xml:space="preserve">7. DNS </w:t>
+      </w:r>
+      <w:proofErr w:type="spellStart"/>
+      <w:r>
+        <w:t>lekérés</w:t>
+      </w:r>
+      <w:proofErr w:type="spellEnd"/>
+      <w:r>
+        <w:t xml:space="preserve"> </w:t>
+      </w:r>
+      <w:proofErr w:type="spellStart"/>
+      <w:r>
+        <w:t>Wiresharkban</w:t>
+      </w:r>
+      <w:proofErr w:type="spellEnd"/>
     </w:p>
     <w:p>
-      <w:r>
-        <w:t>Filter: dns</w:t>
+      <w:proofErr w:type="spellStart"/>
+      <w:r>
+        <w:t>Feladat</w:t>
+      </w:r>
+      <w:proofErr w:type="spellEnd"/>
+      <w:r>
+        <w:t>:</w:t>
       </w:r>
     </w:p>
     <w:p>
-      <w:r>
-        <w:t>Feladat:</w:t>
+      <w:proofErr w:type="spellStart"/>
+      <w:r>
+        <w:t>Nyisd</w:t>
+      </w:r>
+      <w:proofErr w:type="spellEnd"/>
+      <w:r>
+        <w:t xml:space="preserve"> meg a bing.com-</w:t>
+      </w:r>
+      <w:proofErr w:type="spellStart"/>
+      <w:r>
+        <w:t>ot</w:t>
+      </w:r>
+      <w:proofErr w:type="spellEnd"/>
+      <w:r>
+        <w:t xml:space="preserve"> és </w:t>
+      </w:r>
+      <w:proofErr w:type="spellStart"/>
+      <w:r>
+        <w:t>figyeld</w:t>
+      </w:r>
+      <w:proofErr w:type="spellEnd"/>
+      <w:r>
+        <w:t xml:space="preserve"> meg a </w:t>
+      </w:r>
+      <w:r>
+        <w:rPr>
+          <w:b/>
+          <w:bCs/>
+        </w:rPr>
+        <w:t>DNS</w:t>
+      </w:r>
+      <w:r>
+        <w:t xml:space="preserve"> </w:t>
+      </w:r>
+      <w:proofErr w:type="spellStart"/>
+      <w:r>
+        <w:t>kérés-válasz</w:t>
+      </w:r>
+      <w:proofErr w:type="spellEnd"/>
+      <w:r>
+        <w:t xml:space="preserve"> </w:t>
+      </w:r>
+      <w:proofErr w:type="spellStart"/>
+      <w:r>
+        <w:t>párt</w:t>
+      </w:r>
+      <w:proofErr w:type="spellEnd"/>
+      <w:r>
+        <w:t>.</w:t>
       </w:r>
     </w:p>
     <w:p>
       <w:r>
-        <w:t>Nyisd meg a bing.com-ot és figyeld meg a DNS kérés-válasz párt.</w:t>
-      </w:r>
+        <w:t xml:space="preserve">Filter: </w:t>
+      </w:r>
+      <w:proofErr w:type="spellStart"/>
+      <w:r>
+        <w:t>dns</w:t>
+      </w:r>
+      <w:proofErr w:type="spellEnd"/>
     </w:p>
     <w:p/>
     <w:p>
@@ -421,65 +1315,128 @@
         <w:pStyle w:val="Heading2"/>
       </w:pPr>
       <w:r>
-        <w:t>8. HTTP forgalom Wiresharkban</w:t>
-      </w:r>
+        <w:t xml:space="preserve">8. HTTP </w:t>
+      </w:r>
+      <w:proofErr w:type="spellStart"/>
+      <w:r>
+        <w:t>forgalom</w:t>
+      </w:r>
+      <w:proofErr w:type="spellEnd"/>
+      <w:r>
+        <w:t xml:space="preserve"> </w:t>
+      </w:r>
+      <w:proofErr w:type="spellStart"/>
+      <w:r>
+        <w:t>Wiresharkban</w:t>
+      </w:r>
+      <w:proofErr w:type="spellEnd"/>
     </w:p>
     <w:p>
-      <w:r>
-        <w:t>Feladat:</w:t>
+      <w:proofErr w:type="spellStart"/>
+      <w:r>
+        <w:t>Feladat</w:t>
+      </w:r>
+      <w:proofErr w:type="spellEnd"/>
+      <w:r>
+        <w:t>:</w:t>
       </w:r>
     </w:p>
     <w:p>
+      <w:proofErr w:type="spellStart"/>
       <w:r>
         <w:t>Nyis</w:t>
       </w:r>
       <w:r>
-        <w:t xml:space="preserve">s meg egy </w:t>
-      </w:r>
-      <w:r>
-        <w:t xml:space="preserve">HTTP protokollt támogató </w:t>
-      </w:r>
+        <w:t>s</w:t>
+      </w:r>
+      <w:proofErr w:type="spellEnd"/>
+      <w:r>
+        <w:t xml:space="preserve"> meg </w:t>
+      </w:r>
+      <w:proofErr w:type="spellStart"/>
+      <w:r>
+        <w:t>egy</w:t>
+      </w:r>
+      <w:proofErr w:type="spellEnd"/>
+      <w:r>
+        <w:t xml:space="preserve"> </w:t>
+      </w:r>
+      <w:r>
+        <w:t xml:space="preserve">HTTP </w:t>
+      </w:r>
+      <w:proofErr w:type="spellStart"/>
+      <w:r>
+        <w:t>protokollt</w:t>
+      </w:r>
+      <w:proofErr w:type="spellEnd"/>
+      <w:r>
+        <w:t xml:space="preserve"> </w:t>
+      </w:r>
+      <w:proofErr w:type="spellStart"/>
+      <w:r>
+        <w:t>támogató</w:t>
+      </w:r>
+      <w:proofErr w:type="spellEnd"/>
+      <w:r>
+        <w:t xml:space="preserve"> </w:t>
+      </w:r>
+      <w:proofErr w:type="spellStart"/>
       <w:r>
         <w:t>web</w:t>
       </w:r>
       <w:r>
         <w:t>oldalt</w:t>
       </w:r>
+      <w:proofErr w:type="spellEnd"/>
       <w:r>
         <w:t xml:space="preserve">. </w:t>
       </w:r>
     </w:p>
     <w:p>
-      <w:r>
-        <w:t xml:space="preserve">Például: </w:t>
+      <w:proofErr w:type="spellStart"/>
+      <w:r>
+        <w:t>Például</w:t>
+      </w:r>
+      <w:proofErr w:type="spellEnd"/>
+      <w:r>
+        <w:t xml:space="preserve">: </w:t>
       </w:r>
       <w:hyperlink r:id="rId8" w:history="1">
         <w:r>
           <w:rPr>
             <w:rStyle w:val="Hyperlink"/>
           </w:rPr>
-          <w:t>http://weblab</w:t>
-        </w:r>
-        <w:r>
-          <w:rPr>
-            <w:rStyle w:val="Hyperlink"/>
-          </w:rPr>
-          <w:t>o</w:t>
-        </w:r>
-        <w:r>
-          <w:rPr>
-            <w:rStyle w:val="Hyperlink"/>
-          </w:rPr>
-          <w:t>r.hu</w:t>
+          <w:t>http://weblabor.hu</w:t>
         </w:r>
       </w:hyperlink>
     </w:p>
     <w:p>
       <w:r>
-        <w:t>V</w:t>
-      </w:r>
-      <w:r>
-        <w:t>izsgáld meg a HTTP kérést és választ.</w:t>
+        <w:t xml:space="preserve">1. </w:t>
+      </w:r>
+      <w:proofErr w:type="spellStart"/>
+      <w:r>
+        <w:t>Vizsgáld</w:t>
+      </w:r>
+      <w:proofErr w:type="spellEnd"/>
+      <w:r>
+        <w:t xml:space="preserve"> meg a HTTP </w:t>
+      </w:r>
+      <w:proofErr w:type="spellStart"/>
+      <w:r>
+        <w:t>kérést</w:t>
+      </w:r>
+      <w:proofErr w:type="spellEnd"/>
+      <w:r>
+        <w:t xml:space="preserve"> és </w:t>
+      </w:r>
+      <w:proofErr w:type="spellStart"/>
+      <w:r>
+        <w:t>választ</w:t>
+      </w:r>
+      <w:proofErr w:type="spellEnd"/>
+      <w:r>
+        <w:t>.</w:t>
       </w:r>
     </w:p>
     <w:p>
@@ -489,8 +1446,21 @@
     </w:p>
     <w:p>
       <w:r>
-        <w:t>Keresd meg a SYN → SYN/ACK → ACK csomagokat</w:t>
-      </w:r>
+        <w:t xml:space="preserve">2. </w:t>
+      </w:r>
+      <w:proofErr w:type="spellStart"/>
+      <w:r>
+        <w:t>Keresd</w:t>
+      </w:r>
+      <w:proofErr w:type="spellEnd"/>
+      <w:r>
+        <w:t xml:space="preserve"> meg a SYN → SYN/ACK → ACK </w:t>
+      </w:r>
+      <w:proofErr w:type="spellStart"/>
+      <w:r>
+        <w:t>csomagokat</w:t>
+      </w:r>
+      <w:proofErr w:type="spellEnd"/>
       <w:r>
         <w:t>.</w:t>
       </w:r>
@@ -499,13 +1469,57 @@
       <w:r>
         <w:t xml:space="preserve">Filter: </w:t>
       </w:r>
-      <w:r>
-        <w:t>tcp.port == 80</w:t>
+      <w:proofErr w:type="spellStart"/>
+      <w:proofErr w:type="gramStart"/>
+      <w:r>
+        <w:t>tcp.port</w:t>
+      </w:r>
+      <w:proofErr w:type="spellEnd"/>
+      <w:proofErr w:type="gramEnd"/>
+      <w:r>
+        <w:t xml:space="preserve"> == 80</w:t>
       </w:r>
     </w:p>
     <w:p>
-      <w:r>
-        <w:t>Megjegyzés: a HTTP protokollt később részletesen vizsgáljuk.</w:t>
+      <w:proofErr w:type="spellStart"/>
+      <w:r>
+        <w:t>Megjegyzés</w:t>
+      </w:r>
+      <w:proofErr w:type="spellEnd"/>
+      <w:r>
+        <w:t xml:space="preserve">: a HTTP </w:t>
+      </w:r>
+      <w:proofErr w:type="spellStart"/>
+      <w:r>
+        <w:t>protokollt</w:t>
+      </w:r>
+      <w:proofErr w:type="spellEnd"/>
+      <w:r>
+        <w:t xml:space="preserve"> </w:t>
+      </w:r>
+      <w:proofErr w:type="spellStart"/>
+      <w:r>
+        <w:t>később</w:t>
+      </w:r>
+      <w:proofErr w:type="spellEnd"/>
+      <w:r>
+        <w:t xml:space="preserve"> </w:t>
+      </w:r>
+      <w:proofErr w:type="spellStart"/>
+      <w:r>
+        <w:t>részletesen</w:t>
+      </w:r>
+      <w:proofErr w:type="spellEnd"/>
+      <w:r>
+        <w:t xml:space="preserve"> </w:t>
+      </w:r>
+      <w:proofErr w:type="spellStart"/>
+      <w:r>
+        <w:t>vizsgáljuk</w:t>
+      </w:r>
+      <w:proofErr w:type="spellEnd"/>
+      <w:r>
+        <w:t>.</w:t>
       </w:r>
     </w:p>
     <w:p/>

</xml_diff>